<commit_message>
Execução de casos de teste e adição de novos casos.
</commit_message>
<xml_diff>
--- a/Engenharia/Casos de Testes/Casos de Teste Gerenciamento Pampatec - US58 Acessar Plano de negócio pré-avaliação.docx
+++ b/Engenharia/Casos de Testes/Casos de Teste Gerenciamento Pampatec - US58 Acessar Plano de negócio pré-avaliação.docx
@@ -462,25 +462,7 @@
               <w:rPr>
                 <w:b/>
               </w:rPr>
-              <w:t xml:space="preserve"> </w:t>
-            </w:r>
-            <w:r>
-              <w:rPr>
-                <w:b/>
-              </w:rPr>
-              <w:t>selecion</w:t>
-            </w:r>
-            <w:r>
-              <w:rPr>
-                <w:b/>
-              </w:rPr>
-              <w:t>a plano de negócio com status “E</w:t>
-            </w:r>
-            <w:r>
-              <w:rPr>
-                <w:b/>
-              </w:rPr>
-              <w:t>m avaliação”</w:t>
+              <w:t xml:space="preserve"> seleciona plano de negócio com status “Em avaliação”</w:t>
             </w:r>
           </w:p>
         </w:tc>
@@ -506,6 +488,81 @@
               <w:rPr>
                 <w:color w:val="FF0000"/>
                 <w:highlight w:val="yellow"/>
+              </w:rPr>
+            </w:pPr>
+            <w:r>
+              <w:rPr>
+                <w:color w:val="FF0000"/>
+                <w:highlight w:val="green"/>
+              </w:rPr>
+              <w:t>Aprovado</w:t>
+            </w:r>
+          </w:p>
+        </w:tc>
+      </w:tr>
+      <w:tr>
+        <w:tc>
+          <w:tcPr>
+            <w:tcW w:w="704" w:type="dxa"/>
+          </w:tcPr>
+          <w:p>
+            <w:pPr>
+              <w:jc w:val="center"/>
+              <w:rPr>
+                <w:b/>
+              </w:rPr>
+            </w:pPr>
+            <w:proofErr w:type="gramStart"/>
+            <w:r>
+              <w:rPr>
+                <w:b/>
+              </w:rPr>
+              <w:t>4</w:t>
+            </w:r>
+            <w:proofErr w:type="gramEnd"/>
+          </w:p>
+        </w:tc>
+        <w:tc>
+          <w:tcPr>
+            <w:tcW w:w="5670" w:type="dxa"/>
+          </w:tcPr>
+          <w:p>
+            <w:pPr>
+              <w:jc w:val="both"/>
+              <w:rPr>
+                <w:b/>
+              </w:rPr>
+            </w:pPr>
+            <w:r>
+              <w:rPr>
+                <w:b/>
+              </w:rPr>
+              <w:t>Gerente de relacionamento sai do plano de negócio que estava avaliando</w:t>
+            </w:r>
+          </w:p>
+        </w:tc>
+        <w:tc>
+          <w:tcPr>
+            <w:tcW w:w="4820" w:type="dxa"/>
+          </w:tcPr>
+          <w:p>
+            <w:pPr>
+              <w:jc w:val="both"/>
+            </w:pPr>
+            <w:r>
+              <w:t>O plano deve ser liberado para continuar a avaliação.</w:t>
+            </w:r>
+          </w:p>
+        </w:tc>
+        <w:tc>
+          <w:tcPr>
+            <w:tcW w:w="2268" w:type="dxa"/>
+          </w:tcPr>
+          <w:p>
+            <w:pPr>
+              <w:rPr>
+                <w:color w:val="FF0000"/>
+                <w:highlight w:val="green"/>
               </w:rPr>
             </w:pPr>
           </w:p>
@@ -932,6 +989,7 @@
   <w:style w:type="character" w:default="1" w:styleId="Fontepargpadro">
     <w:name w:val="Default Paragraph Font"/>
     <w:uiPriority w:val="1"/>
+    <w:semiHidden/>
     <w:unhideWhenUsed/>
   </w:style>
   <w:style w:type="table" w:default="1" w:styleId="Tabelanormal">
@@ -1199,6 +1257,7 @@
   <w:style w:type="character" w:default="1" w:styleId="Fontepargpadro">
     <w:name w:val="Default Paragraph Font"/>
     <w:uiPriority w:val="1"/>
+    <w:semiHidden/>
     <w:unhideWhenUsed/>
   </w:style>
   <w:style w:type="table" w:default="1" w:styleId="Tabelanormal">

</xml_diff>

<commit_message>
Execução casos de teste e e criação de novos casos
</commit_message>
<xml_diff>
--- a/Engenharia/Casos de Testes/Casos de Teste Gerenciamento Pampatec - US58 Acessar Plano de negócio pré-avaliação.docx
+++ b/Engenharia/Casos de Testes/Casos de Teste Gerenciamento Pampatec - US58 Acessar Plano de negócio pré-avaliação.docx
@@ -537,7 +537,25 @@
               <w:rPr>
                 <w:b/>
               </w:rPr>
-              <w:t>Gerente de relacionamento sai do plano de negócio que estava avaliando</w:t>
+              <w:t xml:space="preserve">Gerente de </w:t>
+            </w:r>
+            <w:r>
+              <w:rPr>
+                <w:b/>
+              </w:rPr>
+              <w:t>relacionamento volta para a lista de planos saindo d</w:t>
+            </w:r>
+            <w:r>
+              <w:rPr>
+                <w:b/>
+              </w:rPr>
+              <w:t>o plano de negócio que estava avaliando</w:t>
+            </w:r>
+            <w:r>
+              <w:rPr>
+                <w:b/>
+              </w:rPr>
+              <w:t>.</w:t>
             </w:r>
           </w:p>
         </w:tc>
@@ -565,6 +583,100 @@
                 <w:highlight w:val="green"/>
               </w:rPr>
             </w:pPr>
+            <w:r>
+              <w:rPr>
+                <w:color w:val="FF0000"/>
+                <w:highlight w:val="green"/>
+              </w:rPr>
+              <w:t>Aprovado</w:t>
+            </w:r>
+          </w:p>
+        </w:tc>
+      </w:tr>
+      <w:tr>
+        <w:tc>
+          <w:tcPr>
+            <w:tcW w:w="704" w:type="dxa"/>
+          </w:tcPr>
+          <w:p>
+            <w:pPr>
+              <w:jc w:val="center"/>
+              <w:rPr>
+                <w:b/>
+              </w:rPr>
+            </w:pPr>
+            <w:proofErr w:type="gramStart"/>
+            <w:r>
+              <w:rPr>
+                <w:b/>
+              </w:rPr>
+              <w:t>5</w:t>
+            </w:r>
+            <w:proofErr w:type="gramEnd"/>
+          </w:p>
+        </w:tc>
+        <w:tc>
+          <w:tcPr>
+            <w:tcW w:w="5670" w:type="dxa"/>
+          </w:tcPr>
+          <w:p>
+            <w:pPr>
+              <w:jc w:val="both"/>
+              <w:rPr>
+                <w:b/>
+              </w:rPr>
+            </w:pPr>
+            <w:r>
+              <w:rPr>
+                <w:b/>
+              </w:rPr>
+              <w:t xml:space="preserve">Gerente de relacionamento </w:t>
+            </w:r>
+            <w:r>
+              <w:rPr>
+                <w:b/>
+              </w:rPr>
+              <w:t>fecha a janela do</w:t>
+            </w:r>
+            <w:r>
+              <w:rPr>
+                <w:b/>
+              </w:rPr>
+              <w:t xml:space="preserve"> plano de negócio que estava avaliando.</w:t>
+            </w:r>
+          </w:p>
+        </w:tc>
+        <w:tc>
+          <w:tcPr>
+            <w:tcW w:w="4820" w:type="dxa"/>
+          </w:tcPr>
+          <w:p>
+            <w:pPr>
+              <w:jc w:val="both"/>
+            </w:pPr>
+            <w:r>
+              <w:t>O plano deve ser liberado para continuar a avaliação.</w:t>
+            </w:r>
+          </w:p>
+        </w:tc>
+        <w:tc>
+          <w:tcPr>
+            <w:tcW w:w="2268" w:type="dxa"/>
+          </w:tcPr>
+          <w:p>
+            <w:pPr>
+              <w:rPr>
+                <w:color w:val="FF0000"/>
+                <w:highlight w:val="green"/>
+              </w:rPr>
+            </w:pPr>
+            <w:r>
+              <w:rPr>
+                <w:color w:val="FF0000"/>
+                <w:highlight w:val="yellow"/>
+              </w:rPr>
+              <w:t>Reprovado</w:t>
+            </w:r>
           </w:p>
         </w:tc>
       </w:tr>

</xml_diff>

<commit_message>
Teste - Criados casos de teste para a user story 58
</commit_message>
<xml_diff>
--- a/Engenharia/Casos de Testes/Casos de Teste Gerenciamento Pampatec - US58 Acessar Plano de negócio pré-avaliação.docx
+++ b/Engenharia/Casos de Testes/Casos de Teste Gerenciamento Pampatec - US58 Acessar Plano de negócio pré-avaliação.docx
@@ -4,7 +4,7 @@
   <w:body>
     <w:tbl>
       <w:tblPr>
-        <w:tblStyle w:val="Tabelacomgrade"/>
+        <w:tblStyle w:val="TableGrid"/>
         <w:tblpPr w:leftFromText="141" w:rightFromText="141" w:vertAnchor="page" w:horzAnchor="margin" w:tblpXSpec="center" w:tblpY="901"/>
         <w:tblW w:w="13462" w:type="dxa"/>
         <w:tblLook w:val="04A0" w:firstRow="1" w:lastRow="0" w:firstColumn="1" w:lastColumn="0" w:noHBand="0" w:noVBand="1"/>
@@ -35,105 +35,51 @@
                 <w:sz w:val="30"/>
                 <w:szCs w:val="30"/>
               </w:rPr>
-              <w:t xml:space="preserve">ID </w:t>
-            </w:r>
-            <w:proofErr w:type="spellStart"/>
+              <w:t>ID User Story : 58 - A</w:t>
+            </w:r>
             <w:r>
               <w:rPr>
                 <w:b/>
                 <w:sz w:val="30"/>
                 <w:szCs w:val="30"/>
               </w:rPr>
-              <w:t>User</w:t>
-            </w:r>
-            <w:proofErr w:type="spellEnd"/>
+              <w:t>cessar um plano de negócio para realizar a pré-avaliação</w:t>
+            </w:r>
             <w:r>
               <w:rPr>
                 <w:b/>
                 <w:sz w:val="30"/>
                 <w:szCs w:val="30"/>
               </w:rPr>
-              <w:t xml:space="preserve"> </w:t>
-            </w:r>
-            <w:proofErr w:type="spellStart"/>
-            <w:proofErr w:type="gramStart"/>
-            <w:r>
+              <w:t>.</w:t>
+            </w:r>
+          </w:p>
+        </w:tc>
+      </w:tr>
+      <w:tr>
+        <w:tc>
+          <w:tcPr>
+            <w:tcW w:w="13462" w:type="dxa"/>
+            <w:gridSpan w:val="4"/>
+          </w:tcPr>
+          <w:p>
+            <w:pPr>
               <w:rPr>
                 <w:b/>
                 <w:sz w:val="30"/>
                 <w:szCs w:val="30"/>
               </w:rPr>
-              <w:t>Story</w:t>
-            </w:r>
-            <w:proofErr w:type="spellEnd"/>
+            </w:pPr>
             <w:r>
               <w:rPr>
                 <w:b/>
                 <w:sz w:val="30"/>
                 <w:szCs w:val="30"/>
               </w:rPr>
-              <w:t xml:space="preserve"> :</w:t>
-            </w:r>
-            <w:proofErr w:type="gramEnd"/>
-            <w:r>
-              <w:rPr>
-                <w:b/>
-                <w:sz w:val="30"/>
-                <w:szCs w:val="30"/>
-              </w:rPr>
-              <w:t xml:space="preserve"> 58 - A</w:t>
-            </w:r>
-            <w:r>
-              <w:rPr>
-                <w:b/>
-                <w:sz w:val="30"/>
-                <w:szCs w:val="30"/>
-              </w:rPr>
-              <w:t>cessar um plano de negócio para realizar a pré-avaliação</w:t>
-            </w:r>
-            <w:r>
-              <w:rPr>
-                <w:b/>
-                <w:sz w:val="30"/>
-                <w:szCs w:val="30"/>
-              </w:rPr>
-              <w:t>.</w:t>
-            </w:r>
-          </w:p>
-        </w:tc>
-      </w:tr>
-      <w:tr>
-        <w:tc>
-          <w:tcPr>
-            <w:tcW w:w="13462" w:type="dxa"/>
-            <w:gridSpan w:val="4"/>
-          </w:tcPr>
-          <w:p>
-            <w:pPr>
-              <w:rPr>
-                <w:b/>
-                <w:sz w:val="30"/>
-                <w:szCs w:val="30"/>
-              </w:rPr>
-            </w:pPr>
-            <w:r>
-              <w:rPr>
-                <w:b/>
-                <w:sz w:val="30"/>
-                <w:szCs w:val="30"/>
-              </w:rPr>
               <w:t xml:space="preserve">Pré-Condição: </w:t>
             </w:r>
             <w:r>
-              <w:t xml:space="preserve">Ter feito o </w:t>
-            </w:r>
-            <w:proofErr w:type="spellStart"/>
-            <w:r>
-              <w:t>login</w:t>
-            </w:r>
-            <w:proofErr w:type="spellEnd"/>
-            <w:r>
-              <w:t xml:space="preserve"> como </w:t>
+              <w:t xml:space="preserve">Ter feito o login como </w:t>
             </w:r>
             <w:r>
               <w:t>Gerente de Relacionamentos</w:t>
@@ -258,14 +204,12 @@
                 <w:b/>
               </w:rPr>
             </w:pPr>
-            <w:proofErr w:type="gramStart"/>
             <w:r>
               <w:rPr>
                 <w:b/>
               </w:rPr>
               <w:t>1</w:t>
             </w:r>
-            <w:proofErr w:type="gramEnd"/>
           </w:p>
         </w:tc>
         <w:tc>
@@ -340,14 +284,12 @@
                 <w:b/>
               </w:rPr>
             </w:pPr>
-            <w:proofErr w:type="gramStart"/>
             <w:r>
               <w:rPr>
                 <w:b/>
               </w:rPr>
               <w:t>2</w:t>
             </w:r>
-            <w:proofErr w:type="gramEnd"/>
           </w:p>
         </w:tc>
         <w:tc>
@@ -434,14 +376,12 @@
                 <w:b/>
               </w:rPr>
             </w:pPr>
-            <w:proofErr w:type="gramStart"/>
             <w:r>
               <w:rPr>
                 <w:b/>
               </w:rPr>
               <w:t>3</w:t>
             </w:r>
-            <w:proofErr w:type="gramEnd"/>
           </w:p>
         </w:tc>
         <w:tc>
@@ -512,14 +452,12 @@
                 <w:b/>
               </w:rPr>
             </w:pPr>
-            <w:proofErr w:type="gramStart"/>
             <w:r>
               <w:rPr>
                 <w:b/>
               </w:rPr>
               <w:t>4</w:t>
             </w:r>
-            <w:proofErr w:type="gramEnd"/>
           </w:p>
         </w:tc>
         <w:tc>
@@ -605,14 +543,12 @@
                 <w:b/>
               </w:rPr>
             </w:pPr>
-            <w:proofErr w:type="gramStart"/>
             <w:r>
               <w:rPr>
                 <w:b/>
               </w:rPr>
               <w:t>5</w:t>
             </w:r>
-            <w:proofErr w:type="gramEnd"/>
           </w:p>
         </w:tc>
         <w:tc>
@@ -630,19 +566,7 @@
               <w:rPr>
                 <w:b/>
               </w:rPr>
-              <w:t xml:space="preserve">Gerente de relacionamento </w:t>
-            </w:r>
-            <w:r>
-              <w:rPr>
-                <w:b/>
-              </w:rPr>
-              <w:t>fecha a janela do</w:t>
-            </w:r>
-            <w:r>
-              <w:rPr>
-                <w:b/>
-              </w:rPr>
-              <w:t xml:space="preserve"> plano de negócio que estava avaliando.</w:t>
+              <w:t>Gerente de relacionamento fecha a janela do plano de negócio que estava avaliando.</w:t>
             </w:r>
           </w:p>
         </w:tc>
@@ -673,18 +597,803 @@
             <w:r>
               <w:rPr>
                 <w:color w:val="FF0000"/>
+                <w:highlight w:val="green"/>
+              </w:rPr>
+              <w:t>Aprovado</w:t>
+            </w:r>
+          </w:p>
+        </w:tc>
+      </w:tr>
+      <w:tr>
+        <w:tc>
+          <w:tcPr>
+            <w:tcW w:w="704" w:type="dxa"/>
+          </w:tcPr>
+          <w:p>
+            <w:pPr>
+              <w:jc w:val="center"/>
+              <w:rPr>
+                <w:b/>
+              </w:rPr>
+            </w:pPr>
+            <w:r>
+              <w:rPr>
+                <w:b/>
+              </w:rPr>
+              <w:t>6</w:t>
+            </w:r>
+          </w:p>
+        </w:tc>
+        <w:tc>
+          <w:tcPr>
+            <w:tcW w:w="5670" w:type="dxa"/>
+          </w:tcPr>
+          <w:p>
+            <w:pPr>
+              <w:jc w:val="both"/>
+              <w:rPr>
+                <w:b/>
+              </w:rPr>
+            </w:pPr>
+            <w:r>
+              <w:rPr>
+                <w:b/>
+              </w:rPr>
+              <w:t>Gerente clica nos filtros da tela de buscar planos de neógicio</w:t>
+            </w:r>
+          </w:p>
+        </w:tc>
+        <w:tc>
+          <w:tcPr>
+            <w:tcW w:w="4820" w:type="dxa"/>
+          </w:tcPr>
+          <w:p>
+            <w:pPr>
+              <w:jc w:val="both"/>
+            </w:pPr>
+            <w:r>
+              <w:t>O sistema deve mostrar apenas os planos de negócio correspondentes ao filtro selecionado</w:t>
+            </w:r>
+          </w:p>
+        </w:tc>
+        <w:tc>
+          <w:tcPr>
+            <w:tcW w:w="2268" w:type="dxa"/>
+          </w:tcPr>
+          <w:p>
+            <w:pPr>
+              <w:rPr>
+                <w:color w:val="FF0000"/>
                 <w:highlight w:val="yellow"/>
               </w:rPr>
+            </w:pPr>
+            <w:r>
+              <w:rPr>
+                <w:color w:val="FF0000"/>
+                <w:highlight w:val="green"/>
+              </w:rPr>
+              <w:t>Aprovado</w:t>
+            </w:r>
+          </w:p>
+        </w:tc>
+      </w:tr>
+      <w:tr>
+        <w:tc>
+          <w:tcPr>
+            <w:tcW w:w="704" w:type="dxa"/>
+          </w:tcPr>
+          <w:p>
+            <w:pPr>
+              <w:jc w:val="center"/>
+              <w:rPr>
+                <w:b/>
+              </w:rPr>
+            </w:pPr>
+            <w:r>
+              <w:rPr>
+                <w:b/>
+              </w:rPr>
+              <w:t>7</w:t>
+            </w:r>
+          </w:p>
+        </w:tc>
+        <w:tc>
+          <w:tcPr>
+            <w:tcW w:w="5670" w:type="dxa"/>
+          </w:tcPr>
+          <w:p>
+            <w:pPr>
+              <w:jc w:val="both"/>
+              <w:rPr>
+                <w:b/>
+              </w:rPr>
+            </w:pPr>
+            <w:r>
+              <w:rPr>
+                <w:b/>
+              </w:rPr>
+              <w:t>Gerente avalia plano (Corretamente) e termina como Em Melhoria e volta para a página de busca</w:t>
+            </w:r>
+          </w:p>
+        </w:tc>
+        <w:tc>
+          <w:tcPr>
+            <w:tcW w:w="4820" w:type="dxa"/>
+          </w:tcPr>
+          <w:p>
+            <w:pPr>
+              <w:jc w:val="both"/>
+              <w:rPr>
+                <w:highlight w:val="green"/>
+              </w:rPr>
+            </w:pPr>
+            <w:r>
+              <w:t>O status do plano na lista de planos deve ser alterado para Em Melhoria</w:t>
+            </w:r>
+          </w:p>
+        </w:tc>
+        <w:tc>
+          <w:tcPr>
+            <w:tcW w:w="2268" w:type="dxa"/>
+          </w:tcPr>
+          <w:p>
+            <w:pPr>
+              <w:rPr>
+                <w:color w:val="FF0000"/>
+                <w:highlight w:val="green"/>
+              </w:rPr>
+            </w:pPr>
+            <w:r>
+              <w:rPr>
+                <w:color w:val="FF0000"/>
+                <w:highlight w:val="green"/>
+              </w:rPr>
+              <w:t>Aprovado</w:t>
+            </w:r>
+          </w:p>
+        </w:tc>
+      </w:tr>
+      <w:tr>
+        <w:tc>
+          <w:tcPr>
+            <w:tcW w:w="704" w:type="dxa"/>
+          </w:tcPr>
+          <w:p>
+            <w:pPr>
+              <w:jc w:val="center"/>
+              <w:rPr>
+                <w:b/>
+              </w:rPr>
+            </w:pPr>
+            <w:r>
+              <w:rPr>
+                <w:b/>
+              </w:rPr>
+              <w:t>8</w:t>
+            </w:r>
+          </w:p>
+        </w:tc>
+        <w:tc>
+          <w:tcPr>
+            <w:tcW w:w="5670" w:type="dxa"/>
+          </w:tcPr>
+          <w:p>
+            <w:pPr>
+              <w:jc w:val="both"/>
+              <w:rPr>
+                <w:b/>
+              </w:rPr>
+            </w:pPr>
+            <w:r>
+              <w:rPr>
+                <w:b/>
+              </w:rPr>
+              <w:t xml:space="preserve">Gerente avalia </w:t>
+            </w:r>
+            <w:r>
+              <w:rPr>
+                <w:b/>
+              </w:rPr>
+              <w:t>plano (Corretamente) e termina como Aprovado</w:t>
+            </w:r>
+            <w:r>
+              <w:rPr>
+                <w:b/>
+              </w:rPr>
+              <w:t xml:space="preserve"> e volta para a página de busca</w:t>
+            </w:r>
+            <w:r>
+              <w:rPr>
+                <w:b/>
+              </w:rPr>
+              <w:t>.</w:t>
+            </w:r>
+          </w:p>
+        </w:tc>
+        <w:tc>
+          <w:tcPr>
+            <w:tcW w:w="4820" w:type="dxa"/>
+          </w:tcPr>
+          <w:p>
+            <w:pPr>
+              <w:jc w:val="both"/>
+            </w:pPr>
+            <w:r>
+              <w:t>O status do plano na lista de projeto deve ser alterado para Aprovado</w:t>
+            </w:r>
+          </w:p>
+        </w:tc>
+        <w:tc>
+          <w:tcPr>
+            <w:tcW w:w="2268" w:type="dxa"/>
+          </w:tcPr>
+          <w:p>
+            <w:pPr>
+              <w:rPr>
+                <w:color w:val="FF0000"/>
+                <w:highlight w:val="yellow"/>
+              </w:rPr>
+            </w:pPr>
+          </w:p>
+        </w:tc>
+      </w:tr>
+      <w:tr>
+        <w:tc>
+          <w:tcPr>
+            <w:tcW w:w="704" w:type="dxa"/>
+          </w:tcPr>
+          <w:p>
+            <w:pPr>
+              <w:jc w:val="center"/>
+              <w:rPr>
+                <w:b/>
+              </w:rPr>
+            </w:pPr>
+            <w:r>
+              <w:rPr>
+                <w:b/>
+              </w:rPr>
+              <w:t>9</w:t>
+            </w:r>
+          </w:p>
+        </w:tc>
+        <w:tc>
+          <w:tcPr>
+            <w:tcW w:w="5670" w:type="dxa"/>
+          </w:tcPr>
+          <w:p>
+            <w:pPr>
+              <w:jc w:val="both"/>
+              <w:rPr>
+                <w:b/>
+              </w:rPr>
+            </w:pPr>
+            <w:r>
+              <w:rPr>
+                <w:b/>
+              </w:rPr>
+              <w:t xml:space="preserve">Gerente avalia plano (Corretamente) e termina como </w:t>
+            </w:r>
+            <w:r>
+              <w:rPr>
+                <w:b/>
+              </w:rPr>
+              <w:t xml:space="preserve">Reprovado </w:t>
+            </w:r>
+            <w:r>
+              <w:rPr>
+                <w:b/>
+              </w:rPr>
+              <w:t>e volta para a página de busca.</w:t>
+            </w:r>
+            <w:bookmarkStart w:id="0" w:name="_GoBack"/>
+            <w:bookmarkEnd w:id="0"/>
+          </w:p>
+        </w:tc>
+        <w:tc>
+          <w:tcPr>
+            <w:tcW w:w="4820" w:type="dxa"/>
+          </w:tcPr>
+          <w:p>
+            <w:pPr>
+              <w:jc w:val="both"/>
+            </w:pPr>
+            <w:r>
+              <w:t xml:space="preserve">O status do plano na lista de projeto deve ser alterado para </w:t>
+            </w:r>
+            <w:r>
               <w:t>Reprovado</w:t>
             </w:r>
+          </w:p>
+        </w:tc>
+        <w:tc>
+          <w:tcPr>
+            <w:tcW w:w="2268" w:type="dxa"/>
+          </w:tcPr>
+          <w:p>
+            <w:pPr>
+              <w:rPr>
+                <w:color w:val="FF0000"/>
+                <w:highlight w:val="yellow"/>
+              </w:rPr>
+            </w:pPr>
+          </w:p>
+        </w:tc>
+      </w:tr>
+      <w:tr>
+        <w:tc>
+          <w:tcPr>
+            <w:tcW w:w="704" w:type="dxa"/>
+          </w:tcPr>
+          <w:p>
+            <w:pPr>
+              <w:jc w:val="center"/>
+              <w:rPr>
+                <w:b/>
+              </w:rPr>
+            </w:pPr>
+            <w:r>
+              <w:rPr>
+                <w:b/>
+              </w:rPr>
+              <w:lastRenderedPageBreak/>
+              <w:t>10</w:t>
+            </w:r>
+          </w:p>
+        </w:tc>
+        <w:tc>
+          <w:tcPr>
+            <w:tcW w:w="5670" w:type="dxa"/>
+          </w:tcPr>
+          <w:p>
+            <w:pPr>
+              <w:jc w:val="both"/>
+              <w:rPr>
+                <w:b/>
+              </w:rPr>
+            </w:pPr>
+            <w:r>
+              <w:rPr>
+                <w:b/>
+              </w:rPr>
+              <w:t>Gerente deve visualizar o plano e identificar quem é o empreendedor correspondente e os observadores</w:t>
+            </w:r>
+          </w:p>
+        </w:tc>
+        <w:tc>
+          <w:tcPr>
+            <w:tcW w:w="4820" w:type="dxa"/>
+          </w:tcPr>
+          <w:p>
+            <w:pPr>
+              <w:jc w:val="both"/>
+            </w:pPr>
+            <w:r>
+              <w:t xml:space="preserve">O sistema deve mostrar na tabela de empreendedores.  </w:t>
+            </w:r>
+          </w:p>
+        </w:tc>
+        <w:tc>
+          <w:tcPr>
+            <w:tcW w:w="2268" w:type="dxa"/>
+          </w:tcPr>
+          <w:p>
+            <w:pPr>
+              <w:rPr>
+                <w:color w:val="FF0000"/>
+                <w:highlight w:val="yellow"/>
+              </w:rPr>
+            </w:pPr>
+          </w:p>
+        </w:tc>
+      </w:tr>
+      <w:tr>
+        <w:tc>
+          <w:tcPr>
+            <w:tcW w:w="704" w:type="dxa"/>
+          </w:tcPr>
+          <w:p>
+            <w:pPr>
+              <w:jc w:val="center"/>
+              <w:rPr>
+                <w:b/>
+              </w:rPr>
+            </w:pPr>
+            <w:r>
+              <w:rPr>
+                <w:b/>
+              </w:rPr>
+              <w:t>11</w:t>
+            </w:r>
+          </w:p>
+        </w:tc>
+        <w:tc>
+          <w:tcPr>
+            <w:tcW w:w="5670" w:type="dxa"/>
+          </w:tcPr>
+          <w:p>
+            <w:pPr>
+              <w:jc w:val="both"/>
+              <w:rPr>
+                <w:b/>
+              </w:rPr>
+            </w:pPr>
+            <w:r>
+              <w:rPr>
+                <w:b/>
+              </w:rPr>
+              <w:t>Gerente está avaliando plano e clica no botão voltar do navegador</w:t>
+            </w:r>
+          </w:p>
+        </w:tc>
+        <w:tc>
+          <w:tcPr>
+            <w:tcW w:w="4820" w:type="dxa"/>
+          </w:tcPr>
+          <w:p>
+            <w:pPr>
+              <w:jc w:val="both"/>
+            </w:pPr>
+            <w:r>
+              <w:t xml:space="preserve">Sistema deve colocar o plano como Em </w:t>
+            </w:r>
+            <w:r>
+              <w:t>Pré-</w:t>
+            </w:r>
+            <w:r>
+              <w:t>avaliação na lista</w:t>
+            </w:r>
+          </w:p>
+        </w:tc>
+        <w:tc>
+          <w:tcPr>
+            <w:tcW w:w="2268" w:type="dxa"/>
+          </w:tcPr>
+          <w:p>
+            <w:pPr>
+              <w:rPr>
+                <w:color w:val="FF0000"/>
+                <w:highlight w:val="yellow"/>
+              </w:rPr>
+            </w:pPr>
+          </w:p>
+        </w:tc>
+      </w:tr>
+      <w:tr>
+        <w:tc>
+          <w:tcPr>
+            <w:tcW w:w="704" w:type="dxa"/>
+          </w:tcPr>
+          <w:p>
+            <w:pPr>
+              <w:jc w:val="center"/>
+              <w:rPr>
+                <w:b/>
+              </w:rPr>
+            </w:pPr>
+            <w:r>
+              <w:rPr>
+                <w:b/>
+              </w:rPr>
+              <w:t>12</w:t>
+            </w:r>
+          </w:p>
+        </w:tc>
+        <w:tc>
+          <w:tcPr>
+            <w:tcW w:w="5670" w:type="dxa"/>
+          </w:tcPr>
+          <w:p>
+            <w:pPr>
+              <w:jc w:val="both"/>
+              <w:rPr>
+                <w:b/>
+              </w:rPr>
+            </w:pPr>
+            <w:r>
+              <w:rPr>
+                <w:b/>
+              </w:rPr>
+              <w:t>Gerente está avaliando plano e clica em em sair no sistema</w:t>
+            </w:r>
+          </w:p>
+        </w:tc>
+        <w:tc>
+          <w:tcPr>
+            <w:tcW w:w="4820" w:type="dxa"/>
+          </w:tcPr>
+          <w:p>
+            <w:pPr>
+              <w:jc w:val="both"/>
+            </w:pPr>
+            <w:r>
+              <w:t>O sistema</w:t>
+            </w:r>
+            <w:r>
+              <w:t xml:space="preserve"> deve colocar o plano como Em Pré-Avaliação na lista</w:t>
+            </w:r>
+          </w:p>
+        </w:tc>
+        <w:tc>
+          <w:tcPr>
+            <w:tcW w:w="2268" w:type="dxa"/>
+          </w:tcPr>
+          <w:p>
+            <w:pPr>
+              <w:rPr>
+                <w:color w:val="FF0000"/>
+                <w:highlight w:val="yellow"/>
+              </w:rPr>
+            </w:pPr>
+          </w:p>
+        </w:tc>
+      </w:tr>
+      <w:tr>
+        <w:tc>
+          <w:tcPr>
+            <w:tcW w:w="704" w:type="dxa"/>
+          </w:tcPr>
+          <w:p>
+            <w:pPr>
+              <w:jc w:val="center"/>
+              <w:rPr>
+                <w:b/>
+              </w:rPr>
+            </w:pPr>
+            <w:r>
+              <w:rPr>
+                <w:b/>
+              </w:rPr>
+              <w:t>13</w:t>
+            </w:r>
+          </w:p>
+        </w:tc>
+        <w:tc>
+          <w:tcPr>
+            <w:tcW w:w="5670" w:type="dxa"/>
+          </w:tcPr>
+          <w:p>
+            <w:pPr>
+              <w:jc w:val="both"/>
+              <w:rPr>
+                <w:b/>
+              </w:rPr>
+            </w:pPr>
+            <w:r>
+              <w:rPr>
+                <w:b/>
+              </w:rPr>
+              <w:t>Gerente está avaliando o plano e clica em Inicio</w:t>
+            </w:r>
+          </w:p>
+        </w:tc>
+        <w:tc>
+          <w:tcPr>
+            <w:tcW w:w="4820" w:type="dxa"/>
+          </w:tcPr>
+          <w:p>
+            <w:pPr>
+              <w:jc w:val="both"/>
+            </w:pPr>
+            <w:r>
+              <w:t>O sistema deve colocar o plano como Em Pré-Avaliação na lista</w:t>
+            </w:r>
+          </w:p>
+        </w:tc>
+        <w:tc>
+          <w:tcPr>
+            <w:tcW w:w="2268" w:type="dxa"/>
+          </w:tcPr>
+          <w:p>
+            <w:pPr>
+              <w:rPr>
+                <w:color w:val="FF0000"/>
+                <w:highlight w:val="yellow"/>
+              </w:rPr>
+            </w:pPr>
+          </w:p>
+        </w:tc>
+      </w:tr>
+      <w:tr>
+        <w:tc>
+          <w:tcPr>
+            <w:tcW w:w="704" w:type="dxa"/>
+          </w:tcPr>
+          <w:p>
+            <w:pPr>
+              <w:jc w:val="center"/>
+              <w:rPr>
+                <w:b/>
+              </w:rPr>
+            </w:pPr>
+            <w:r>
+              <w:rPr>
+                <w:b/>
+              </w:rPr>
+              <w:t>14</w:t>
+            </w:r>
+          </w:p>
+        </w:tc>
+        <w:tc>
+          <w:tcPr>
+            <w:tcW w:w="5670" w:type="dxa"/>
+          </w:tcPr>
+          <w:p>
+            <w:pPr>
+              <w:jc w:val="both"/>
+              <w:rPr>
+                <w:b/>
+              </w:rPr>
+            </w:pPr>
+            <w:r>
+              <w:rPr>
+                <w:b/>
+              </w:rPr>
+              <w:t>Gerente está avaliando o plano e clica em  “Avaliar Planos de Negocio”</w:t>
+            </w:r>
+          </w:p>
+        </w:tc>
+        <w:tc>
+          <w:tcPr>
+            <w:tcW w:w="4820" w:type="dxa"/>
+          </w:tcPr>
+          <w:p>
+            <w:pPr>
+              <w:jc w:val="both"/>
+            </w:pPr>
+            <w:r>
+              <w:t>O sistema deve colocar o plano como Em Pré-Avaliação na lista</w:t>
+            </w:r>
+          </w:p>
+        </w:tc>
+        <w:tc>
+          <w:tcPr>
+            <w:tcW w:w="2268" w:type="dxa"/>
+          </w:tcPr>
+          <w:p>
+            <w:pPr>
+              <w:rPr>
+                <w:color w:val="FF0000"/>
+                <w:highlight w:val="yellow"/>
+              </w:rPr>
+            </w:pPr>
+          </w:p>
+        </w:tc>
+      </w:tr>
+      <w:tr>
+        <w:tc>
+          <w:tcPr>
+            <w:tcW w:w="704" w:type="dxa"/>
+          </w:tcPr>
+          <w:p>
+            <w:pPr>
+              <w:jc w:val="center"/>
+              <w:rPr>
+                <w:b/>
+              </w:rPr>
+            </w:pPr>
+            <w:r>
+              <w:rPr>
+                <w:b/>
+              </w:rPr>
+              <w:t>15</w:t>
+            </w:r>
+          </w:p>
+        </w:tc>
+        <w:tc>
+          <w:tcPr>
+            <w:tcW w:w="5670" w:type="dxa"/>
+          </w:tcPr>
+          <w:p>
+            <w:pPr>
+              <w:jc w:val="both"/>
+              <w:rPr>
+                <w:b/>
+              </w:rPr>
+            </w:pPr>
+            <w:r>
+              <w:rPr>
+                <w:b/>
+              </w:rPr>
+              <w:t>Gerente visualiza a lista de planos</w:t>
+            </w:r>
+          </w:p>
+        </w:tc>
+        <w:tc>
+          <w:tcPr>
+            <w:tcW w:w="4820" w:type="dxa"/>
+          </w:tcPr>
+          <w:p>
+            <w:pPr>
+              <w:jc w:val="both"/>
+            </w:pPr>
+            <w:r>
+              <w:t>A data deve estar em formato DD/MM/AAAA</w:t>
+            </w:r>
+          </w:p>
+        </w:tc>
+        <w:tc>
+          <w:tcPr>
+            <w:tcW w:w="2268" w:type="dxa"/>
+          </w:tcPr>
+          <w:p>
+            <w:pPr>
+              <w:rPr>
+                <w:color w:val="FF0000"/>
+                <w:highlight w:val="yellow"/>
+              </w:rPr>
+            </w:pPr>
+          </w:p>
+        </w:tc>
+      </w:tr>
+      <w:tr>
+        <w:tc>
+          <w:tcPr>
+            <w:tcW w:w="704" w:type="dxa"/>
+          </w:tcPr>
+          <w:p>
+            <w:pPr>
+              <w:jc w:val="center"/>
+              <w:rPr>
+                <w:b/>
+              </w:rPr>
+            </w:pPr>
+            <w:r>
+              <w:rPr>
+                <w:b/>
+              </w:rPr>
+              <w:t>16</w:t>
+            </w:r>
+          </w:p>
+        </w:tc>
+        <w:tc>
+          <w:tcPr>
+            <w:tcW w:w="5670" w:type="dxa"/>
+          </w:tcPr>
+          <w:p>
+            <w:pPr>
+              <w:jc w:val="both"/>
+              <w:rPr>
+                <w:b/>
+              </w:rPr>
+            </w:pPr>
+            <w:r>
+              <w:rPr>
+                <w:b/>
+              </w:rPr>
+              <w:t>Gerente visualiza a lista de planos e um projeto está sendo avaliado por outro gerente</w:t>
+            </w:r>
+          </w:p>
+        </w:tc>
+        <w:tc>
+          <w:tcPr>
+            <w:tcW w:w="4820" w:type="dxa"/>
+          </w:tcPr>
+          <w:p>
+            <w:pPr>
+              <w:jc w:val="both"/>
+            </w:pPr>
+            <w:r>
+              <w:t>O sistema deve mostrar o Plano como “Sendo Avaliado” e não permitir que o gerente o acesse enquanto permanecer nesse estado.</w:t>
+            </w:r>
+          </w:p>
+        </w:tc>
+        <w:tc>
+          <w:tcPr>
+            <w:tcW w:w="2268" w:type="dxa"/>
+          </w:tcPr>
+          <w:p>
+            <w:pPr>
+              <w:rPr>
+                <w:color w:val="FF0000"/>
+                <w:highlight w:val="yellow"/>
+              </w:rPr>
+            </w:pPr>
           </w:p>
         </w:tc>
       </w:tr>
     </w:tbl>
-    <w:p>
-      <w:bookmarkStart w:id="0" w:name="_GoBack"/>
-      <w:bookmarkEnd w:id="0"/>
-    </w:p>
+    <w:p/>
     <w:sectPr>
       <w:pgSz w:w="16838" w:h="11906" w:orient="landscape"/>
       <w:pgMar w:top="1701" w:right="1417" w:bottom="1701" w:left="1417" w:header="708" w:footer="708" w:gutter="0"/>
@@ -1098,13 +1807,13 @@
       <w:spacing w:after="160" w:line="259" w:lineRule="auto"/>
     </w:pPr>
   </w:style>
-  <w:style w:type="character" w:default="1" w:styleId="Fontepargpadro">
+  <w:style w:type="character" w:default="1" w:styleId="DefaultParagraphFont">
     <w:name w:val="Default Paragraph Font"/>
     <w:uiPriority w:val="1"/>
     <w:semiHidden/>
     <w:unhideWhenUsed/>
   </w:style>
-  <w:style w:type="table" w:default="1" w:styleId="Tabelanormal">
+  <w:style w:type="table" w:default="1" w:styleId="TableNormal">
     <w:name w:val="Normal Table"/>
     <w:uiPriority w:val="99"/>
     <w:semiHidden/>
@@ -1119,21 +1828,22 @@
       </w:tblCellMar>
     </w:tblPr>
   </w:style>
-  <w:style w:type="numbering" w:default="1" w:styleId="Semlista">
+  <w:style w:type="numbering" w:default="1" w:styleId="NoList">
     <w:name w:val="No List"/>
     <w:uiPriority w:val="99"/>
     <w:semiHidden/>
     <w:unhideWhenUsed/>
   </w:style>
-  <w:style w:type="table" w:styleId="Tabelacomgrade">
+  <w:style w:type="table" w:styleId="TableGrid">
     <w:name w:val="Table Grid"/>
-    <w:basedOn w:val="Tabelanormal"/>
+    <w:basedOn w:val="TableNormal"/>
     <w:uiPriority w:val="39"/>
     <w:rsid w:val="003C0AA8"/>
     <w:pPr>
       <w:spacing w:after="0" w:line="240" w:lineRule="auto"/>
     </w:pPr>
     <w:tblPr>
+      <w:tblInd w:w="0" w:type="dxa"/>
       <w:tblBorders>
         <w:top w:val="single" w:sz="4" w:space="0" w:color="auto"/>
         <w:left w:val="single" w:sz="4" w:space="0" w:color="auto"/>
@@ -1142,12 +1852,18 @@
         <w:insideH w:val="single" w:sz="4" w:space="0" w:color="auto"/>
         <w:insideV w:val="single" w:sz="4" w:space="0" w:color="auto"/>
       </w:tblBorders>
+      <w:tblCellMar>
+        <w:top w:w="0" w:type="dxa"/>
+        <w:left w:w="108" w:type="dxa"/>
+        <w:bottom w:w="0" w:type="dxa"/>
+        <w:right w:w="108" w:type="dxa"/>
+      </w:tblCellMar>
     </w:tblPr>
   </w:style>
-  <w:style w:type="paragraph" w:styleId="Cabealho">
+  <w:style w:type="paragraph" w:styleId="Header">
     <w:name w:val="header"/>
     <w:basedOn w:val="Normal"/>
-    <w:link w:val="CabealhoChar"/>
+    <w:link w:val="HeaderChar"/>
     <w:uiPriority w:val="99"/>
     <w:unhideWhenUsed/>
     <w:rsid w:val="003C0AA8"/>
@@ -1159,17 +1875,17 @@
       <w:spacing w:after="0" w:line="240" w:lineRule="auto"/>
     </w:pPr>
   </w:style>
-  <w:style w:type="character" w:customStyle="1" w:styleId="CabealhoChar">
-    <w:name w:val="Cabeçalho Char"/>
-    <w:basedOn w:val="Fontepargpadro"/>
-    <w:link w:val="Cabealho"/>
+  <w:style w:type="character" w:customStyle="1" w:styleId="HeaderChar">
+    <w:name w:val="Header Char"/>
+    <w:basedOn w:val="DefaultParagraphFont"/>
+    <w:link w:val="Header"/>
     <w:uiPriority w:val="99"/>
     <w:rsid w:val="003C0AA8"/>
   </w:style>
-  <w:style w:type="paragraph" w:styleId="Rodap">
+  <w:style w:type="paragraph" w:styleId="Footer">
     <w:name w:val="footer"/>
     <w:basedOn w:val="Normal"/>
-    <w:link w:val="RodapChar"/>
+    <w:link w:val="FooterChar"/>
     <w:uiPriority w:val="99"/>
     <w:unhideWhenUsed/>
     <w:rsid w:val="003C0AA8"/>
@@ -1181,14 +1897,14 @@
       <w:spacing w:after="0" w:line="240" w:lineRule="auto"/>
     </w:pPr>
   </w:style>
-  <w:style w:type="character" w:customStyle="1" w:styleId="RodapChar">
-    <w:name w:val="Rodapé Char"/>
-    <w:basedOn w:val="Fontepargpadro"/>
-    <w:link w:val="Rodap"/>
+  <w:style w:type="character" w:customStyle="1" w:styleId="FooterChar">
+    <w:name w:val="Footer Char"/>
+    <w:basedOn w:val="DefaultParagraphFont"/>
+    <w:link w:val="Footer"/>
     <w:uiPriority w:val="99"/>
     <w:rsid w:val="003C0AA8"/>
   </w:style>
-  <w:style w:type="paragraph" w:styleId="PargrafodaLista">
+  <w:style w:type="paragraph" w:styleId="ListParagraph">
     <w:name w:val="List Paragraph"/>
     <w:basedOn w:val="Normal"/>
     <w:uiPriority w:val="34"/>
@@ -1366,13 +2082,13 @@
       <w:spacing w:after="160" w:line="259" w:lineRule="auto"/>
     </w:pPr>
   </w:style>
-  <w:style w:type="character" w:default="1" w:styleId="Fontepargpadro">
+  <w:style w:type="character" w:default="1" w:styleId="DefaultParagraphFont">
     <w:name w:val="Default Paragraph Font"/>
     <w:uiPriority w:val="1"/>
     <w:semiHidden/>
     <w:unhideWhenUsed/>
   </w:style>
-  <w:style w:type="table" w:default="1" w:styleId="Tabelanormal">
+  <w:style w:type="table" w:default="1" w:styleId="TableNormal">
     <w:name w:val="Normal Table"/>
     <w:uiPriority w:val="99"/>
     <w:semiHidden/>
@@ -1387,21 +2103,22 @@
       </w:tblCellMar>
     </w:tblPr>
   </w:style>
-  <w:style w:type="numbering" w:default="1" w:styleId="Semlista">
+  <w:style w:type="numbering" w:default="1" w:styleId="NoList">
     <w:name w:val="No List"/>
     <w:uiPriority w:val="99"/>
     <w:semiHidden/>
     <w:unhideWhenUsed/>
   </w:style>
-  <w:style w:type="table" w:styleId="Tabelacomgrade">
+  <w:style w:type="table" w:styleId="TableGrid">
     <w:name w:val="Table Grid"/>
-    <w:basedOn w:val="Tabelanormal"/>
+    <w:basedOn w:val="TableNormal"/>
     <w:uiPriority w:val="39"/>
     <w:rsid w:val="003C0AA8"/>
     <w:pPr>
       <w:spacing w:after="0" w:line="240" w:lineRule="auto"/>
     </w:pPr>
     <w:tblPr>
+      <w:tblInd w:w="0" w:type="dxa"/>
       <w:tblBorders>
         <w:top w:val="single" w:sz="4" w:space="0" w:color="auto"/>
         <w:left w:val="single" w:sz="4" w:space="0" w:color="auto"/>
@@ -1410,12 +2127,18 @@
         <w:insideH w:val="single" w:sz="4" w:space="0" w:color="auto"/>
         <w:insideV w:val="single" w:sz="4" w:space="0" w:color="auto"/>
       </w:tblBorders>
+      <w:tblCellMar>
+        <w:top w:w="0" w:type="dxa"/>
+        <w:left w:w="108" w:type="dxa"/>
+        <w:bottom w:w="0" w:type="dxa"/>
+        <w:right w:w="108" w:type="dxa"/>
+      </w:tblCellMar>
     </w:tblPr>
   </w:style>
-  <w:style w:type="paragraph" w:styleId="Cabealho">
+  <w:style w:type="paragraph" w:styleId="Header">
     <w:name w:val="header"/>
     <w:basedOn w:val="Normal"/>
-    <w:link w:val="CabealhoChar"/>
+    <w:link w:val="HeaderChar"/>
     <w:uiPriority w:val="99"/>
     <w:unhideWhenUsed/>
     <w:rsid w:val="003C0AA8"/>
@@ -1427,17 +2150,17 @@
       <w:spacing w:after="0" w:line="240" w:lineRule="auto"/>
     </w:pPr>
   </w:style>
-  <w:style w:type="character" w:customStyle="1" w:styleId="CabealhoChar">
-    <w:name w:val="Cabeçalho Char"/>
-    <w:basedOn w:val="Fontepargpadro"/>
-    <w:link w:val="Cabealho"/>
+  <w:style w:type="character" w:customStyle="1" w:styleId="HeaderChar">
+    <w:name w:val="Header Char"/>
+    <w:basedOn w:val="DefaultParagraphFont"/>
+    <w:link w:val="Header"/>
     <w:uiPriority w:val="99"/>
     <w:rsid w:val="003C0AA8"/>
   </w:style>
-  <w:style w:type="paragraph" w:styleId="Rodap">
+  <w:style w:type="paragraph" w:styleId="Footer">
     <w:name w:val="footer"/>
     <w:basedOn w:val="Normal"/>
-    <w:link w:val="RodapChar"/>
+    <w:link w:val="FooterChar"/>
     <w:uiPriority w:val="99"/>
     <w:unhideWhenUsed/>
     <w:rsid w:val="003C0AA8"/>
@@ -1449,14 +2172,14 @@
       <w:spacing w:after="0" w:line="240" w:lineRule="auto"/>
     </w:pPr>
   </w:style>
-  <w:style w:type="character" w:customStyle="1" w:styleId="RodapChar">
-    <w:name w:val="Rodapé Char"/>
-    <w:basedOn w:val="Fontepargpadro"/>
-    <w:link w:val="Rodap"/>
+  <w:style w:type="character" w:customStyle="1" w:styleId="FooterChar">
+    <w:name w:val="Footer Char"/>
+    <w:basedOn w:val="DefaultParagraphFont"/>
+    <w:link w:val="Footer"/>
     <w:uiPriority w:val="99"/>
     <w:rsid w:val="003C0AA8"/>
   </w:style>
-  <w:style w:type="paragraph" w:styleId="PargrafodaLista">
+  <w:style w:type="paragraph" w:styleId="ListParagraph">
     <w:name w:val="List Paragraph"/>
     <w:basedOn w:val="Normal"/>
     <w:uiPriority w:val="34"/>

</xml_diff>